<commit_message>
Add examples to future features & utility
</commit_message>
<xml_diff>
--- a/docs/Photoviewer Tasks.docx
+++ b/docs/Photoviewer Tasks.docx
@@ -1094,13 +1094,15 @@
         </w:rPr>
         <w:t>Export photos as JPEG</w:t>
       </w:r>
-      <w:r>
+    </w:p>
+    <w:p>
+      <w:pPr>
+        <w:spacing w:after="0"/>
         <w:rPr>
           <w:sz w:val="28"/>
           <w:szCs w:val="28"/>
         </w:rPr>
-        <w:br w:type="page"/>
-      </w:r>
+      </w:pPr>
     </w:p>
     <w:p>
       <w:pPr>
@@ -1116,6 +1118,102 @@
           <w:sz w:val="40"/>
           <w:szCs w:val="40"/>
         </w:rPr>
+        <w:t>Image Processing</w:t>
+      </w:r>
+    </w:p>
+    <w:p>
+      <w:pPr>
+        <w:spacing w:before="240" w:after="120"/>
+        <w:rPr>
+          <w:sz w:val="24"/>
+          <w:szCs w:val="24"/>
+        </w:rPr>
+      </w:pPr>
+      <w:r>
+        <w:rPr>
+          <w:sz w:val="24"/>
+          <w:szCs w:val="24"/>
+        </w:rPr>
+        <w:t>PHP – Imagick, Image Magic</w:t>
+      </w:r>
+    </w:p>
+    <w:p>
+      <w:pPr>
+        <w:spacing w:before="240" w:after="120"/>
+        <w:rPr>
+          <w:sz w:val="24"/>
+          <w:szCs w:val="24"/>
+        </w:rPr>
+      </w:pPr>
+      <w:hyperlink r:id="rId6" w:history="1">
+        <w:r>
+          <w:rPr>
+            <w:rStyle w:val="Hyperlink"/>
+            <w:sz w:val="24"/>
+            <w:szCs w:val="24"/>
+          </w:rPr>
+          <w:t>https://stackoverflow.com/questions/3614925/remove-exif-data-from-jpg-using-php</w:t>
+        </w:r>
+      </w:hyperlink>
+    </w:p>
+    <w:p>
+      <w:pPr>
+        <w:spacing w:before="240" w:after="120"/>
+        <w:rPr>
+          <w:sz w:val="24"/>
+          <w:szCs w:val="24"/>
+        </w:rPr>
+      </w:pPr>
+      <w:hyperlink r:id="rId7" w:history="1">
+        <w:r>
+          <w:rPr>
+            <w:rStyle w:val="Hyperlink"/>
+            <w:sz w:val="24"/>
+            <w:szCs w:val="24"/>
+          </w:rPr>
+          <w:t>https://www.php.net/manual/en/book.imagick.php</w:t>
+        </w:r>
+      </w:hyperlink>
+    </w:p>
+    <w:p>
+      <w:pPr>
+        <w:spacing w:before="240" w:after="120"/>
+        <w:rPr>
+          <w:sz w:val="24"/>
+          <w:szCs w:val="24"/>
+        </w:rPr>
+      </w:pPr>
+    </w:p>
+    <w:p>
+      <w:pPr>
+        <w:spacing w:after="0"/>
+        <w:rPr>
+          <w:sz w:val="24"/>
+          <w:szCs w:val="24"/>
+        </w:rPr>
+      </w:pPr>
+      <w:r>
+        <w:rPr>
+          <w:sz w:val="28"/>
+          <w:szCs w:val="28"/>
+        </w:rPr>
+        <w:br w:type="page"/>
+      </w:r>
+    </w:p>
+    <w:p>
+      <w:pPr>
+        <w:spacing w:before="240" w:after="120"/>
+        <w:jc w:val="center"/>
+        <w:rPr>
+          <w:sz w:val="40"/>
+          <w:szCs w:val="40"/>
+        </w:rPr>
+      </w:pPr>
+      <w:r>
+        <w:rPr>
+          <w:sz w:val="40"/>
+          <w:szCs w:val="40"/>
+        </w:rPr>
         <w:lastRenderedPageBreak/>
         <w:t>Pages</w:t>
       </w:r>
@@ -1763,6 +1861,7 @@
           <w:sz w:val="28"/>
           <w:szCs w:val="28"/>
         </w:rPr>
+        <w:lastRenderedPageBreak/>
         <w:t>Gallery</w:t>
       </w:r>
       <w:r>
@@ -2477,6 +2576,7 @@
           <w:sz w:val="28"/>
           <w:szCs w:val="28"/>
         </w:rPr>
+        <w:lastRenderedPageBreak/>
         <w:t>U</w:t>
       </w:r>
       <w:r>
@@ -2599,6 +2699,7 @@
           <w:sz w:val="28"/>
           <w:szCs w:val="28"/>
         </w:rPr>
+        <w:lastRenderedPageBreak/>
         <w:t xml:space="preserve">Upload </w:t>
       </w:r>
       <w:r>
@@ -6290,6 +6391,29 @@
       <w:contextualSpacing/>
     </w:pPr>
   </w:style>
+  <w:style w:type="character" w:styleId="Hyperlink">
+    <w:name w:val="Hyperlink"/>
+    <w:basedOn w:val="DefaultParagraphFont"/>
+    <w:uiPriority w:val="99"/>
+    <w:unhideWhenUsed/>
+    <w:rsid w:val="00DF1F42"/>
+    <w:rPr>
+      <w:color w:val="0563C1" w:themeColor="hyperlink"/>
+      <w:u w:val="single"/>
+    </w:rPr>
+  </w:style>
+  <w:style w:type="character" w:styleId="UnresolvedMention">
+    <w:name w:val="Unresolved Mention"/>
+    <w:basedOn w:val="DefaultParagraphFont"/>
+    <w:uiPriority w:val="99"/>
+    <w:semiHidden/>
+    <w:unhideWhenUsed/>
+    <w:rsid w:val="00DF1F42"/>
+    <w:rPr>
+      <w:color w:val="605E5C"/>
+      <w:shd w:val="clear" w:color="auto" w:fill="E1DFDD"/>
+    </w:rPr>
+  </w:style>
 </w:styles>
 </file>
 

</xml_diff>